<commit_message>
GDD do Jogo Neo G Wars (em construção)
terminei o sumário executivo, coloquei o gênero do jogo e comecei a
temática.
</commit_message>
<xml_diff>
--- a/NEO G WARS.docx
+++ b/NEO G WARS.docx
@@ -1030,51 +1030,72 @@
           <w:sz w:val="24"/>
           <w:szCs w:val="24"/>
         </w:rPr>
-        <w:t xml:space="preserve"> e os </w:t>
-      </w:r>
-      <w:proofErr w:type="spellStart"/>
-      <w:r>
-        <w:rPr>
-          <w:sz w:val="24"/>
-          <w:szCs w:val="24"/>
-        </w:rPr>
-        <w:t>boss</w:t>
-      </w:r>
-      <w:proofErr w:type="spellEnd"/>
-      <w:r>
-        <w:rPr>
-          <w:sz w:val="24"/>
-          <w:szCs w:val="24"/>
-        </w:rPr>
-        <w:t xml:space="preserve"> podem apresentar habilidades especiais.</w:t>
-      </w:r>
-    </w:p>
-    <w:p>
-      <w:pPr>
-        <w:jc w:val="both"/>
-        <w:rPr>
-          <w:sz w:val="24"/>
-          <w:szCs w:val="24"/>
-        </w:rPr>
-      </w:pPr>
-    </w:p>
-    <w:p>
-      <w:pPr>
-        <w:jc w:val="both"/>
-        <w:rPr>
-          <w:sz w:val="24"/>
-          <w:szCs w:val="24"/>
-        </w:rPr>
-      </w:pPr>
-    </w:p>
-    <w:p>
-      <w:pPr>
-        <w:jc w:val="both"/>
-        <w:rPr>
-          <w:sz w:val="24"/>
-          <w:szCs w:val="24"/>
-        </w:rPr>
-      </w:pPr>
+        <w:t xml:space="preserve"> e podem </w:t>
+      </w:r>
+      <w:proofErr w:type="spellStart"/>
+      <w:r>
+        <w:rPr>
+          <w:sz w:val="24"/>
+          <w:szCs w:val="24"/>
+        </w:rPr>
+        <w:t>tamém</w:t>
+      </w:r>
+      <w:proofErr w:type="spellEnd"/>
+      <w:r>
+        <w:rPr>
+          <w:sz w:val="24"/>
+          <w:szCs w:val="24"/>
+        </w:rPr>
+        <w:t xml:space="preserve"> </w:t>
+      </w:r>
+      <w:r>
+        <w:rPr>
+          <w:sz w:val="24"/>
+          <w:szCs w:val="24"/>
+        </w:rPr>
+        <w:t>apresentar habilidades especiais.</w:t>
+      </w:r>
+    </w:p>
+    <w:p>
+      <w:pPr>
+        <w:ind w:firstLine="426"/>
+        <w:jc w:val="both"/>
+        <w:rPr>
+          <w:sz w:val="24"/>
+          <w:szCs w:val="24"/>
+        </w:rPr>
+      </w:pPr>
+      <w:r>
+        <w:rPr>
+          <w:sz w:val="24"/>
+          <w:szCs w:val="24"/>
+        </w:rPr>
+        <w:lastRenderedPageBreak/>
+        <w:t xml:space="preserve">Para fechar o jogo o jogador deve derrotar todas as </w:t>
+      </w:r>
+      <w:proofErr w:type="spellStart"/>
+      <w:r>
+        <w:rPr>
+          <w:sz w:val="24"/>
+          <w:szCs w:val="24"/>
+        </w:rPr>
+        <w:t>waves</w:t>
+      </w:r>
+      <w:proofErr w:type="spellEnd"/>
+      <w:r>
+        <w:rPr>
+          <w:sz w:val="24"/>
+          <w:szCs w:val="24"/>
+        </w:rPr>
+        <w:t xml:space="preserve"> de 5 planetas. </w:t>
+      </w:r>
+      <w:r>
+        <w:rPr>
+          <w:sz w:val="24"/>
+          <w:szCs w:val="24"/>
+        </w:rPr>
+        <w:t>(Não sei se fecharei o jogo realmente com 5 planetas, é só para ter um fechamento por enquanto).</w:t>
+      </w:r>
     </w:p>
     <w:p>
       <w:pPr>
@@ -1194,6 +1215,48 @@
     </w:p>
     <w:p>
       <w:pPr>
+        <w:ind w:firstLine="426"/>
+        <w:jc w:val="both"/>
+        <w:rPr>
+          <w:sz w:val="24"/>
+          <w:szCs w:val="24"/>
+        </w:rPr>
+      </w:pPr>
+      <w:proofErr w:type="spellStart"/>
+      <w:r>
+        <w:rPr>
+          <w:sz w:val="24"/>
+          <w:szCs w:val="24"/>
+        </w:rPr>
+        <w:t>Survival</w:t>
+      </w:r>
+      <w:proofErr w:type="spellEnd"/>
+      <w:r>
+        <w:rPr>
+          <w:sz w:val="24"/>
+          <w:szCs w:val="24"/>
+        </w:rPr>
+        <w:t xml:space="preserve"> </w:t>
+      </w:r>
+      <w:proofErr w:type="spellStart"/>
+      <w:r>
+        <w:rPr>
+          <w:sz w:val="24"/>
+          <w:szCs w:val="24"/>
+        </w:rPr>
+        <w:t>Alien</w:t>
+      </w:r>
+      <w:proofErr w:type="spellEnd"/>
+      <w:r>
+        <w:rPr>
+          <w:sz w:val="24"/>
+          <w:szCs w:val="24"/>
+        </w:rPr>
+        <w:t xml:space="preserve"> em terceira pessoa.</w:t>
+      </w:r>
+    </w:p>
+    <w:p>
+      <w:pPr>
         <w:jc w:val="both"/>
         <w:rPr>
           <w:sz w:val="24"/>
@@ -1228,34 +1291,33 @@
     </w:p>
     <w:p>
       <w:pPr>
-        <w:jc w:val="both"/>
-        <w:rPr>
-          <w:sz w:val="24"/>
-          <w:szCs w:val="24"/>
-        </w:rPr>
-      </w:pPr>
-      <w:r>
-        <w:rPr>
-          <w:sz w:val="24"/>
-          <w:szCs w:val="24"/>
-        </w:rPr>
-        <w:t xml:space="preserve">guerra espacial entre </w:t>
-      </w:r>
-      <w:proofErr w:type="spellStart"/>
-      <w:r>
-        <w:rPr>
-          <w:sz w:val="24"/>
-          <w:szCs w:val="24"/>
-        </w:rPr>
-        <w:t>robos</w:t>
-      </w:r>
-      <w:proofErr w:type="spellEnd"/>
-      <w:r>
-        <w:rPr>
-          <w:sz w:val="24"/>
-          <w:szCs w:val="24"/>
-        </w:rPr>
-        <w:t xml:space="preserve"> e </w:t>
+        <w:ind w:firstLine="426"/>
+        <w:jc w:val="both"/>
+        <w:rPr>
+          <w:sz w:val="24"/>
+          <w:szCs w:val="24"/>
+        </w:rPr>
+      </w:pPr>
+      <w:r>
+        <w:rPr>
+          <w:sz w:val="24"/>
+          <w:szCs w:val="24"/>
+        </w:rPr>
+        <w:t xml:space="preserve">O jogo se passa em um futuro aonde a base da energia e economia </w:t>
+      </w:r>
+      <w:r>
+        <w:rPr>
+          <w:sz w:val="24"/>
+          <w:szCs w:val="24"/>
+        </w:rPr>
+        <w:t xml:space="preserve">humana </w:t>
+      </w:r>
+      <w:r>
+        <w:rPr>
+          <w:sz w:val="24"/>
+          <w:szCs w:val="24"/>
+        </w:rPr>
+        <w:t xml:space="preserve">vem de cristais encontrados em determinados planetas. Grande parte desses planetas são habitados por </w:t>
       </w:r>
       <w:proofErr w:type="spellStart"/>
       <w:r>
@@ -1271,40 +1333,89 @@
           <w:sz w:val="24"/>
           <w:szCs w:val="24"/>
         </w:rPr>
-        <w:t xml:space="preserve"> em um determinado planeta.....</w:t>
-      </w:r>
-    </w:p>
-    <w:p>
-      <w:pPr>
-        <w:jc w:val="both"/>
-        <w:rPr>
-          <w:sz w:val="24"/>
-          <w:szCs w:val="24"/>
-        </w:rPr>
-      </w:pPr>
-      <w:r>
-        <w:rPr>
-          <w:sz w:val="24"/>
-          <w:szCs w:val="24"/>
-        </w:rPr>
-        <w:t xml:space="preserve">Personagens (jogadores e </w:t>
-      </w:r>
-      <w:proofErr w:type="spellStart"/>
-      <w:r>
-        <w:rPr>
-          <w:sz w:val="24"/>
-          <w:szCs w:val="24"/>
-        </w:rPr>
-        <w:t>npcs</w:t>
-      </w:r>
-      <w:proofErr w:type="spellEnd"/>
-      <w:r>
-        <w:rPr>
-          <w:sz w:val="24"/>
-          <w:szCs w:val="24"/>
-        </w:rPr>
-        <w:t>)</w:t>
-      </w:r>
+        <w:t xml:space="preserve"> extremamente perigosos. Para fazer a defesa das bases mineradoras e garantir que os cristais sejam </w:t>
+      </w:r>
+      <w:r>
+        <w:rPr>
+          <w:sz w:val="24"/>
+          <w:szCs w:val="24"/>
+        </w:rPr>
+        <w:t>extraídos com sucesso,</w:t>
+      </w:r>
+      <w:r>
+        <w:rPr>
+          <w:sz w:val="24"/>
+          <w:szCs w:val="24"/>
+        </w:rPr>
+        <w:t xml:space="preserve"> </w:t>
+      </w:r>
+      <w:r>
+        <w:rPr>
+          <w:sz w:val="24"/>
+          <w:szCs w:val="24"/>
+        </w:rPr>
+        <w:t xml:space="preserve">os humanos contam com os </w:t>
+      </w:r>
+      <w:proofErr w:type="spellStart"/>
+      <w:r>
+        <w:rPr>
+          <w:sz w:val="24"/>
+          <w:szCs w:val="24"/>
+        </w:rPr>
+        <w:t>GOD's</w:t>
+      </w:r>
+      <w:proofErr w:type="spellEnd"/>
+      <w:r>
+        <w:rPr>
+          <w:sz w:val="24"/>
+          <w:szCs w:val="24"/>
+        </w:rPr>
+        <w:t xml:space="preserve">, módulos de defesa </w:t>
+      </w:r>
+      <w:r>
+        <w:rPr>
+          <w:sz w:val="24"/>
+          <w:szCs w:val="24"/>
+        </w:rPr>
+        <w:t xml:space="preserve">de alta tecnologia dotados de alto armamento bélico. </w:t>
+      </w:r>
+    </w:p>
+    <w:p>
+      <w:pPr>
+        <w:ind w:firstLine="426"/>
+        <w:jc w:val="both"/>
+        <w:rPr>
+          <w:sz w:val="24"/>
+          <w:szCs w:val="24"/>
+        </w:rPr>
+      </w:pPr>
+    </w:p>
+    <w:p>
+      <w:pPr>
+        <w:ind w:firstLine="426"/>
+        <w:jc w:val="both"/>
+        <w:rPr>
+          <w:sz w:val="24"/>
+          <w:szCs w:val="24"/>
+        </w:rPr>
+      </w:pPr>
+      <w:r>
+        <w:rPr>
+          <w:sz w:val="24"/>
+          <w:szCs w:val="24"/>
+        </w:rPr>
+        <w:t>Lista de personagens (em construção):</w:t>
+      </w:r>
+    </w:p>
+    <w:p>
+      <w:pPr>
+        <w:ind w:firstLine="426"/>
+        <w:jc w:val="both"/>
+        <w:rPr>
+          <w:sz w:val="24"/>
+          <w:szCs w:val="24"/>
+        </w:rPr>
+      </w:pPr>
     </w:p>
     <w:p>
       <w:pPr>

</xml_diff>

<commit_message>
GDD do Jogo Neo G Wars (em construção 2)
terminei a parte da temática, lista dos personagens (so 2 até o momento)
e os objetivos do jogo.
</commit_message>
<xml_diff>
--- a/NEO G WARS.docx
+++ b/NEO G WARS.docx
@@ -1362,9 +1362,51 @@
           <w:sz w:val="24"/>
           <w:szCs w:val="24"/>
         </w:rPr>
-        <w:t>GOD's</w:t>
-      </w:r>
-      <w:proofErr w:type="spellEnd"/>
+        <w:t>G</w:t>
+      </w:r>
+      <w:r>
+        <w:rPr>
+          <w:sz w:val="24"/>
+          <w:szCs w:val="24"/>
+        </w:rPr>
+        <w:t>.</w:t>
+      </w:r>
+      <w:r>
+        <w:rPr>
+          <w:sz w:val="24"/>
+          <w:szCs w:val="24"/>
+        </w:rPr>
+        <w:t>O</w:t>
+      </w:r>
+      <w:r>
+        <w:rPr>
+          <w:sz w:val="24"/>
+          <w:szCs w:val="24"/>
+        </w:rPr>
+        <w:t>.</w:t>
+      </w:r>
+      <w:r>
+        <w:rPr>
+          <w:sz w:val="24"/>
+          <w:szCs w:val="24"/>
+        </w:rPr>
+        <w:t>D</w:t>
+      </w:r>
+      <w:r>
+        <w:rPr>
+          <w:sz w:val="24"/>
+          <w:szCs w:val="24"/>
+        </w:rPr>
+        <w:t>.</w:t>
+      </w:r>
+      <w:proofErr w:type="spellEnd"/>
+      <w:r>
+        <w:rPr>
+          <w:sz w:val="24"/>
+          <w:szCs w:val="24"/>
+        </w:rPr>
+        <w:t>'s</w:t>
+      </w:r>
       <w:r>
         <w:rPr>
           <w:sz w:val="24"/>
@@ -1416,6 +1458,306 @@
           <w:szCs w:val="24"/>
         </w:rPr>
       </w:pPr>
+      <w:r>
+        <w:rPr>
+          <w:sz w:val="24"/>
+          <w:szCs w:val="24"/>
+        </w:rPr>
+        <w:t xml:space="preserve">Os </w:t>
+      </w:r>
+      <w:proofErr w:type="spellStart"/>
+      <w:r>
+        <w:rPr>
+          <w:sz w:val="24"/>
+          <w:szCs w:val="24"/>
+        </w:rPr>
+        <w:t>G.O.D.</w:t>
+      </w:r>
+      <w:proofErr w:type="spellEnd"/>
+      <w:r>
+        <w:rPr>
+          <w:sz w:val="24"/>
+          <w:szCs w:val="24"/>
+        </w:rPr>
+        <w:t xml:space="preserve">'s, Great </w:t>
+      </w:r>
+      <w:proofErr w:type="spellStart"/>
+      <w:r>
+        <w:rPr>
+          <w:sz w:val="24"/>
+          <w:szCs w:val="24"/>
+        </w:rPr>
+        <w:t>Order</w:t>
+      </w:r>
+      <w:proofErr w:type="spellEnd"/>
+      <w:r>
+        <w:rPr>
+          <w:sz w:val="24"/>
+          <w:szCs w:val="24"/>
+        </w:rPr>
+        <w:t xml:space="preserve"> </w:t>
+      </w:r>
+      <w:proofErr w:type="spellStart"/>
+      <w:r>
+        <w:rPr>
+          <w:sz w:val="24"/>
+          <w:szCs w:val="24"/>
+        </w:rPr>
+        <w:t>Defense</w:t>
+      </w:r>
+      <w:proofErr w:type="spellEnd"/>
+      <w:r>
+        <w:rPr>
+          <w:sz w:val="24"/>
+          <w:szCs w:val="24"/>
+        </w:rPr>
+        <w:t xml:space="preserve">, levam o nome </w:t>
+      </w:r>
+      <w:r>
+        <w:rPr>
+          <w:sz w:val="24"/>
+          <w:szCs w:val="24"/>
+        </w:rPr>
+        <w:t>em homenagem aos grandes deuses</w:t>
+      </w:r>
+      <w:r>
+        <w:rPr>
+          <w:sz w:val="24"/>
+          <w:szCs w:val="24"/>
+        </w:rPr>
+        <w:t xml:space="preserve"> de diversas mitologias:</w:t>
+      </w:r>
+    </w:p>
+    <w:p>
+      <w:pPr>
+        <w:ind w:firstLine="426"/>
+        <w:jc w:val="both"/>
+        <w:rPr>
+          <w:sz w:val="24"/>
+          <w:szCs w:val="24"/>
+        </w:rPr>
+      </w:pPr>
+      <w:proofErr w:type="spellStart"/>
+      <w:r>
+        <w:rPr>
+          <w:sz w:val="24"/>
+          <w:szCs w:val="24"/>
+        </w:rPr>
+        <w:t>DarkAngel</w:t>
+      </w:r>
+      <w:proofErr w:type="spellEnd"/>
+      <w:r>
+        <w:rPr>
+          <w:sz w:val="24"/>
+          <w:szCs w:val="24"/>
+        </w:rPr>
+        <w:t xml:space="preserve"> - Primeiro </w:t>
+      </w:r>
+      <w:proofErr w:type="spellStart"/>
+      <w:r>
+        <w:rPr>
+          <w:sz w:val="24"/>
+          <w:szCs w:val="24"/>
+        </w:rPr>
+        <w:t>G.O.D.</w:t>
+      </w:r>
+      <w:proofErr w:type="spellEnd"/>
+      <w:r>
+        <w:rPr>
+          <w:sz w:val="24"/>
+          <w:szCs w:val="24"/>
+        </w:rPr>
+        <w:t xml:space="preserve"> criado ainda para fins de testes</w:t>
+      </w:r>
+      <w:r>
+        <w:rPr>
+          <w:sz w:val="24"/>
+          <w:szCs w:val="24"/>
+        </w:rPr>
+        <w:t>, por isso não leva nome de um deus.</w:t>
+      </w:r>
+    </w:p>
+    <w:p>
+      <w:pPr>
+        <w:ind w:firstLine="426"/>
+        <w:jc w:val="both"/>
+        <w:rPr>
+          <w:sz w:val="24"/>
+          <w:szCs w:val="24"/>
+        </w:rPr>
+      </w:pPr>
+      <w:r>
+        <w:rPr>
+          <w:noProof/>
+          <w:sz w:val="24"/>
+          <w:szCs w:val="24"/>
+          <w:lang w:eastAsia="pt-BR"/>
+        </w:rPr>
+        <w:drawing>
+          <wp:inline distT="0" distB="0" distL="0" distR="0">
+            <wp:extent cx="1676400" cy="1676400"/>
+            <wp:effectExtent l="19050" t="0" r="0" b="0"/>
+            <wp:docPr id="1" name="Imagem 0" descr="robo posição.jpg"/>
+            <wp:cNvGraphicFramePr>
+              <a:graphicFrameLocks xmlns:a="http://schemas.openxmlformats.org/drawingml/2006/main" noChangeAspect="1"/>
+            </wp:cNvGraphicFramePr>
+            <a:graphic xmlns:a="http://schemas.openxmlformats.org/drawingml/2006/main">
+              <a:graphicData uri="http://schemas.openxmlformats.org/drawingml/2006/picture">
+                <pic:pic xmlns:pic="http://schemas.openxmlformats.org/drawingml/2006/picture">
+                  <pic:nvPicPr>
+                    <pic:cNvPr id="0" name="robo posição.jpg"/>
+                    <pic:cNvPicPr/>
+                  </pic:nvPicPr>
+                  <pic:blipFill>
+                    <a:blip r:embed="rId4" cstate="print"/>
+                    <a:stretch>
+                      <a:fillRect/>
+                    </a:stretch>
+                  </pic:blipFill>
+                  <pic:spPr>
+                    <a:xfrm>
+                      <a:off x="0" y="0"/>
+                      <a:ext cx="1676203" cy="1676203"/>
+                    </a:xfrm>
+                    <a:prstGeom prst="rect">
+                      <a:avLst/>
+                    </a:prstGeom>
+                  </pic:spPr>
+                </pic:pic>
+              </a:graphicData>
+            </a:graphic>
+          </wp:inline>
+        </w:drawing>
+      </w:r>
+    </w:p>
+    <w:p>
+      <w:pPr>
+        <w:ind w:firstLine="426"/>
+        <w:jc w:val="both"/>
+        <w:rPr>
+          <w:sz w:val="24"/>
+          <w:szCs w:val="24"/>
+        </w:rPr>
+      </w:pPr>
+      <w:r>
+        <w:rPr>
+          <w:sz w:val="24"/>
+          <w:szCs w:val="24"/>
+        </w:rPr>
+        <w:lastRenderedPageBreak/>
+        <w:t xml:space="preserve">Os </w:t>
+      </w:r>
+      <w:proofErr w:type="spellStart"/>
+      <w:r>
+        <w:rPr>
+          <w:sz w:val="24"/>
+          <w:szCs w:val="24"/>
+        </w:rPr>
+        <w:t>aliens</w:t>
+      </w:r>
+      <w:proofErr w:type="spellEnd"/>
+      <w:r>
+        <w:rPr>
+          <w:sz w:val="24"/>
+          <w:szCs w:val="24"/>
+        </w:rPr>
+        <w:t>:</w:t>
+      </w:r>
+    </w:p>
+    <w:p>
+      <w:pPr>
+        <w:ind w:firstLine="426"/>
+        <w:jc w:val="both"/>
+        <w:rPr>
+          <w:sz w:val="24"/>
+          <w:szCs w:val="24"/>
+        </w:rPr>
+      </w:pPr>
+      <w:proofErr w:type="spellStart"/>
+      <w:r>
+        <w:rPr>
+          <w:sz w:val="24"/>
+          <w:szCs w:val="24"/>
+        </w:rPr>
+        <w:t>HellWorm</w:t>
+      </w:r>
+      <w:proofErr w:type="spellEnd"/>
+      <w:r>
+        <w:rPr>
+          <w:sz w:val="24"/>
+          <w:szCs w:val="24"/>
+        </w:rPr>
+        <w:t xml:space="preserve"> - uma minhoca rastejante com uma boca coberta de dentes que come tudo o que encontra pela frente. Aparece na primeira </w:t>
+      </w:r>
+      <w:proofErr w:type="spellStart"/>
+      <w:r>
+        <w:rPr>
+          <w:sz w:val="24"/>
+          <w:szCs w:val="24"/>
+        </w:rPr>
+        <w:t>wave</w:t>
+      </w:r>
+      <w:proofErr w:type="spellEnd"/>
+      <w:r>
+        <w:rPr>
+          <w:sz w:val="24"/>
+          <w:szCs w:val="24"/>
+        </w:rPr>
+        <w:t xml:space="preserve"> do primeiro planeta.</w:t>
+      </w:r>
+    </w:p>
+    <w:p>
+      <w:pPr>
+        <w:ind w:firstLine="426"/>
+        <w:jc w:val="both"/>
+        <w:rPr>
+          <w:sz w:val="24"/>
+          <w:szCs w:val="24"/>
+        </w:rPr>
+      </w:pPr>
+      <w:r>
+        <w:rPr>
+          <w:noProof/>
+          <w:sz w:val="24"/>
+          <w:szCs w:val="24"/>
+          <w:lang w:eastAsia="pt-BR"/>
+        </w:rPr>
+        <w:drawing>
+          <wp:inline distT="0" distB="0" distL="0" distR="0">
+            <wp:extent cx="1800225" cy="1350169"/>
+            <wp:effectExtent l="19050" t="0" r="9525" b="0"/>
+            <wp:docPr id="2" name="Imagem 1" descr="verme.jpg"/>
+            <wp:cNvGraphicFramePr>
+              <a:graphicFrameLocks xmlns:a="http://schemas.openxmlformats.org/drawingml/2006/main" noChangeAspect="1"/>
+            </wp:cNvGraphicFramePr>
+            <a:graphic xmlns:a="http://schemas.openxmlformats.org/drawingml/2006/main">
+              <a:graphicData uri="http://schemas.openxmlformats.org/drawingml/2006/picture">
+                <pic:pic xmlns:pic="http://schemas.openxmlformats.org/drawingml/2006/picture">
+                  <pic:nvPicPr>
+                    <pic:cNvPr id="0" name="verme.jpg"/>
+                    <pic:cNvPicPr/>
+                  </pic:nvPicPr>
+                  <pic:blipFill>
+                    <a:blip r:embed="rId5" cstate="print"/>
+                    <a:stretch>
+                      <a:fillRect/>
+                    </a:stretch>
+                  </pic:blipFill>
+                  <pic:spPr>
+                    <a:xfrm>
+                      <a:off x="0" y="0"/>
+                      <a:ext cx="1801072" cy="1350804"/>
+                    </a:xfrm>
+                    <a:prstGeom prst="rect">
+                      <a:avLst/>
+                    </a:prstGeom>
+                  </pic:spPr>
+                </pic:pic>
+              </a:graphicData>
+            </a:graphic>
+          </wp:inline>
+        </w:drawing>
+      </w:r>
     </w:p>
     <w:p>
       <w:pPr>
@@ -1457,21 +1799,83 @@
         </w:rPr>
         <w:t xml:space="preserve">Primário - </w:t>
       </w:r>
-    </w:p>
-    <w:p>
-      <w:pPr>
-        <w:jc w:val="both"/>
-        <w:rPr>
-          <w:sz w:val="24"/>
-          <w:szCs w:val="24"/>
-        </w:rPr>
-      </w:pPr>
-      <w:r>
-        <w:rPr>
-          <w:sz w:val="24"/>
-          <w:szCs w:val="24"/>
-        </w:rPr>
-        <w:t xml:space="preserve">Secundários - </w:t>
+      <w:r>
+        <w:rPr>
+          <w:sz w:val="24"/>
+          <w:szCs w:val="24"/>
+        </w:rPr>
+        <w:t xml:space="preserve">Eliminar todos os </w:t>
+      </w:r>
+      <w:proofErr w:type="spellStart"/>
+      <w:r>
+        <w:rPr>
+          <w:sz w:val="24"/>
+          <w:szCs w:val="24"/>
+        </w:rPr>
+        <w:t>aliens</w:t>
+      </w:r>
+      <w:proofErr w:type="spellEnd"/>
+      <w:r>
+        <w:rPr>
+          <w:sz w:val="24"/>
+          <w:szCs w:val="24"/>
+        </w:rPr>
+        <w:t xml:space="preserve"> de todas as </w:t>
+      </w:r>
+      <w:proofErr w:type="spellStart"/>
+      <w:r>
+        <w:rPr>
+          <w:sz w:val="24"/>
+          <w:szCs w:val="24"/>
+        </w:rPr>
+        <w:t>waves</w:t>
+      </w:r>
+      <w:proofErr w:type="spellEnd"/>
+      <w:r>
+        <w:rPr>
+          <w:sz w:val="24"/>
+          <w:szCs w:val="24"/>
+        </w:rPr>
+        <w:t xml:space="preserve"> de cada planeta.</w:t>
+      </w:r>
+    </w:p>
+    <w:p>
+      <w:pPr>
+        <w:jc w:val="both"/>
+        <w:rPr>
+          <w:sz w:val="24"/>
+          <w:szCs w:val="24"/>
+        </w:rPr>
+      </w:pPr>
+      <w:r>
+        <w:rPr>
+          <w:sz w:val="24"/>
+          <w:szCs w:val="24"/>
+        </w:rPr>
+        <w:t xml:space="preserve">Secundário - </w:t>
+      </w:r>
+      <w:r>
+        <w:rPr>
+          <w:sz w:val="24"/>
+          <w:szCs w:val="24"/>
+        </w:rPr>
+        <w:t xml:space="preserve">conseguir os melhores itens para cada tipo de </w:t>
+      </w:r>
+      <w:proofErr w:type="spellStart"/>
+      <w:r>
+        <w:rPr>
+          <w:sz w:val="24"/>
+          <w:szCs w:val="24"/>
+        </w:rPr>
+        <w:t>G.O.D.</w:t>
+      </w:r>
+      <w:proofErr w:type="spellEnd"/>
+      <w:r>
+        <w:rPr>
+          <w:sz w:val="24"/>
+          <w:szCs w:val="24"/>
+        </w:rPr>
+        <w:t xml:space="preserve"> utilizado.</w:t>
       </w:r>
     </w:p>
     <w:p>
@@ -1763,6 +2167,36 @@
     <w:name w:val="hps"/>
     <w:basedOn w:val="Fontepargpadro"/>
     <w:rsid w:val="001C5F24"/>
+  </w:style>
+  <w:style w:type="paragraph" w:styleId="Textodebalo">
+    <w:name w:val="Balloon Text"/>
+    <w:basedOn w:val="Normal"/>
+    <w:link w:val="TextodebaloChar"/>
+    <w:uiPriority w:val="99"/>
+    <w:semiHidden/>
+    <w:unhideWhenUsed/>
+    <w:rsid w:val="00E15103"/>
+    <w:pPr>
+      <w:spacing w:after="0" w:line="240" w:lineRule="auto"/>
+    </w:pPr>
+    <w:rPr>
+      <w:rFonts w:ascii="Tahoma" w:hAnsi="Tahoma" w:cs="Tahoma"/>
+      <w:sz w:val="16"/>
+      <w:szCs w:val="16"/>
+    </w:rPr>
+  </w:style>
+  <w:style w:type="character" w:customStyle="1" w:styleId="TextodebaloChar">
+    <w:name w:val="Texto de balão Char"/>
+    <w:basedOn w:val="Fontepargpadro"/>
+    <w:link w:val="Textodebalo"/>
+    <w:uiPriority w:val="99"/>
+    <w:semiHidden/>
+    <w:rsid w:val="00E15103"/>
+    <w:rPr>
+      <w:rFonts w:ascii="Tahoma" w:hAnsi="Tahoma" w:cs="Tahoma"/>
+      <w:sz w:val="16"/>
+      <w:szCs w:val="16"/>
+    </w:rPr>
   </w:style>
 </w:styles>
 </file>

</xml_diff>